<commit_message>
Had to update files for submission number 2
</commit_message>
<xml_diff>
--- a/D209 Classification Analysis Task 1.docx
+++ b/D209 Classification Analysis Task 1.docx
@@ -4,6 +4,7 @@
   <w:body>
     <w:p>
       <w:pPr>
+        <w:spacing w:line="480" w:lineRule="auto"/>
         <w:jc w:val="center"/>
       </w:pPr>
       <w:r>
@@ -12,26 +13,7 @@
     </w:p>
     <w:p>
       <w:pPr>
-        <w:jc w:val="center"/>
-      </w:pPr>
-    </w:p>
-    <w:p>
-      <w:pPr>
-        <w:rPr>
-          <w:rFonts w:ascii="Times New Roman" w:eastAsia="Times New Roman" w:hAnsi="Times New Roman" w:cs="Times New Roman"/>
-          <w:u w:val="single"/>
-        </w:rPr>
-      </w:pPr>
-      <w:r>
-        <w:rPr>
-          <w:rFonts w:ascii="Times New Roman" w:eastAsia="Times New Roman" w:hAnsi="Times New Roman" w:cs="Times New Roman"/>
-          <w:u w:val="single"/>
-        </w:rPr>
-        <w:t>Part I</w:t>
-      </w:r>
-    </w:p>
-    <w:p>
-      <w:pPr>
+        <w:spacing w:line="480" w:lineRule="auto"/>
         <w:rPr>
           <w:rFonts w:ascii="Times New Roman" w:eastAsia="Times New Roman" w:hAnsi="Times New Roman" w:cs="Times New Roman"/>
         </w:rPr>
@@ -41,33 +23,76 @@
           <w:rFonts w:ascii="Times New Roman" w:eastAsia="Times New Roman" w:hAnsi="Times New Roman" w:cs="Times New Roman"/>
         </w:rPr>
         <w:tab/>
-        <w:t xml:space="preserve">The purpose of this Data Mining Report is to be able to predict whether a person would be Readmitted into a Hospital. The model used is a K-Nearest Neighbor(knn) model. The goal is to identify key features that can help identify a patient having to be Readmitted. In identifying this, measures could be taken to ensure a patient is well educated in their health before they are released home. </w:t>
-      </w:r>
-    </w:p>
-    <w:p>
-      <w:pPr>
-        <w:rPr>
-          <w:rFonts w:ascii="Times New Roman" w:eastAsia="Times New Roman" w:hAnsi="Times New Roman" w:cs="Times New Roman"/>
-        </w:rPr>
-      </w:pPr>
-    </w:p>
-    <w:p>
-      <w:pPr>
-        <w:rPr>
-          <w:rFonts w:ascii="Times New Roman" w:eastAsia="Times New Roman" w:hAnsi="Times New Roman" w:cs="Times New Roman"/>
-          <w:u w:val="single"/>
-        </w:rPr>
-      </w:pPr>
-      <w:r>
-        <w:rPr>
-          <w:rFonts w:ascii="Times New Roman" w:eastAsia="Times New Roman" w:hAnsi="Times New Roman" w:cs="Times New Roman"/>
-          <w:u w:val="single"/>
-        </w:rPr>
-        <w:t>Part II</w:t>
-      </w:r>
-    </w:p>
-    <w:p>
-      <w:pPr>
+        <w:t xml:space="preserve">The purpose of this Data Mining Report is to be able to predict whether a person would be Readmitted into a Hospital. The model used is a K-Nearest Neighbor(knn) model. </w:t>
+      </w:r>
+      <w:r>
+        <w:rPr>
+          <w:rFonts w:ascii="Times New Roman" w:eastAsia="Times New Roman" w:hAnsi="Times New Roman" w:cs="Times New Roman"/>
+        </w:rPr>
+        <w:t xml:space="preserve">The </w:t>
+      </w:r>
+      <w:proofErr w:type="spellStart"/>
+      <w:r>
+        <w:rPr>
+          <w:rFonts w:ascii="Times New Roman" w:eastAsia="Times New Roman" w:hAnsi="Times New Roman" w:cs="Times New Roman"/>
+        </w:rPr>
+        <w:t>knn</w:t>
+      </w:r>
+      <w:proofErr w:type="spellEnd"/>
+      <w:r>
+        <w:rPr>
+          <w:rFonts w:ascii="Times New Roman" w:eastAsia="Times New Roman" w:hAnsi="Times New Roman" w:cs="Times New Roman"/>
+        </w:rPr>
+        <w:t xml:space="preserve"> model is ideal since the data provided is labeled data and the </w:t>
+      </w:r>
+      <w:proofErr w:type="gramStart"/>
+      <w:r>
+        <w:rPr>
+          <w:rFonts w:ascii="Times New Roman" w:eastAsia="Times New Roman" w:hAnsi="Times New Roman" w:cs="Times New Roman"/>
+        </w:rPr>
+        <w:t>outcome</w:t>
+      </w:r>
+      <w:proofErr w:type="gramEnd"/>
+      <w:r>
+        <w:rPr>
+          <w:rFonts w:ascii="Times New Roman" w:eastAsia="Times New Roman" w:hAnsi="Times New Roman" w:cs="Times New Roman"/>
+        </w:rPr>
+        <w:t xml:space="preserve"> we are looking to identify is a classification outcome such as a yes or no. Had the data been unlabeled then we would have to search for unsupervised models. </w:t>
+      </w:r>
+      <w:r>
+        <w:rPr>
+          <w:rFonts w:ascii="Times New Roman" w:eastAsia="Times New Roman" w:hAnsi="Times New Roman" w:cs="Times New Roman"/>
+        </w:rPr>
+        <w:t xml:space="preserve">The goal is to identify key features that can help </w:t>
+      </w:r>
+      <w:r>
+        <w:rPr>
+          <w:rFonts w:ascii="Times New Roman" w:eastAsia="Times New Roman" w:hAnsi="Times New Roman" w:cs="Times New Roman"/>
+        </w:rPr>
+        <w:t>determine whether</w:t>
+      </w:r>
+      <w:r>
+        <w:rPr>
+          <w:rFonts w:ascii="Times New Roman" w:eastAsia="Times New Roman" w:hAnsi="Times New Roman" w:cs="Times New Roman"/>
+        </w:rPr>
+        <w:t xml:space="preserve"> a patient </w:t>
+      </w:r>
+      <w:r>
+        <w:rPr>
+          <w:rFonts w:ascii="Times New Roman" w:eastAsia="Times New Roman" w:hAnsi="Times New Roman" w:cs="Times New Roman"/>
+        </w:rPr>
+        <w:t>is going</w:t>
+      </w:r>
+      <w:r>
+        <w:rPr>
+          <w:rFonts w:ascii="Times New Roman" w:eastAsia="Times New Roman" w:hAnsi="Times New Roman" w:cs="Times New Roman"/>
+        </w:rPr>
+        <w:t xml:space="preserve"> to be Readmitted. In identifying this, measures could be taken to ensure a patient is well educated in their health before they are released home. </w:t>
+      </w:r>
+    </w:p>
+    <w:p>
+      <w:pPr>
+        <w:spacing w:line="480" w:lineRule="auto"/>
         <w:rPr>
           <w:rFonts w:ascii="Times New Roman" w:eastAsia="Times New Roman" w:hAnsi="Times New Roman" w:cs="Times New Roman"/>
         </w:rPr>
@@ -82,7 +107,21 @@
         <w:rPr>
           <w:rFonts w:ascii="Times New Roman" w:eastAsia="Times New Roman" w:hAnsi="Times New Roman" w:cs="Times New Roman"/>
         </w:rPr>
-        <w:t xml:space="preserve">The classification method looks at five variables to determine whether a person would eventually be readmitted into a hospital. The expected outcome was to have a high accuracy to be able to implement the model for future use. One assumption of the knn </w:t>
+        <w:t xml:space="preserve">The classification method looks at five variables to determine whether a person would eventually be readmitted into a hospital. The expected outcome was to have a high accuracy to be able to implement the model for future use. One assumption of the </w:t>
+      </w:r>
+      <w:proofErr w:type="spellStart"/>
+      <w:r>
+        <w:rPr>
+          <w:rFonts w:ascii="Times New Roman" w:eastAsia="Times New Roman" w:hAnsi="Times New Roman" w:cs="Times New Roman"/>
+        </w:rPr>
+        <w:t>knn</w:t>
+      </w:r>
+      <w:proofErr w:type="spellEnd"/>
+      <w:r>
+        <w:rPr>
+          <w:rFonts w:ascii="Times New Roman" w:eastAsia="Times New Roman" w:hAnsi="Times New Roman" w:cs="Times New Roman"/>
+        </w:rPr>
+        <w:t xml:space="preserve"> </w:t>
       </w:r>
       <w:r>
         <w:rPr>
@@ -94,7 +133,31 @@
         <w:rPr>
           <w:rFonts w:ascii="Times New Roman" w:eastAsia="Times New Roman" w:hAnsi="Times New Roman" w:cs="Times New Roman"/>
         </w:rPr>
-        <w:t xml:space="preserve"> is that data is </w:t>
+        <w:t xml:space="preserve"> is that</w:t>
+      </w:r>
+      <w:r>
+        <w:rPr>
+          <w:rFonts w:ascii="Times New Roman" w:eastAsia="Times New Roman" w:hAnsi="Times New Roman" w:cs="Times New Roman"/>
+        </w:rPr>
+        <w:t xml:space="preserve"> the data</w:t>
+      </w:r>
+      <w:r>
+        <w:rPr>
+          <w:rFonts w:ascii="Times New Roman" w:eastAsia="Times New Roman" w:hAnsi="Times New Roman" w:cs="Times New Roman"/>
+        </w:rPr>
+        <w:t xml:space="preserve"> </w:t>
+      </w:r>
+      <w:r>
+        <w:rPr>
+          <w:rFonts w:ascii="Times New Roman" w:eastAsia="Times New Roman" w:hAnsi="Times New Roman" w:cs="Times New Roman"/>
+        </w:rPr>
+        <w:t>must be</w:t>
+      </w:r>
+      <w:r>
+        <w:rPr>
+          <w:rFonts w:ascii="Times New Roman" w:eastAsia="Times New Roman" w:hAnsi="Times New Roman" w:cs="Times New Roman"/>
+        </w:rPr>
+        <w:t xml:space="preserve"> </w:t>
       </w:r>
       <w:r>
         <w:rPr>
@@ -110,6 +173,7 @@
           <w:id w:val="1269201989"/>
           <w:citation/>
         </w:sdtPr>
+        <w:sdtEndPr/>
         <w:sdtContent>
           <w:r>
             <w:rPr>
@@ -161,7 +225,27 @@
         <w:rPr>
           <w:rFonts w:ascii="Times New Roman" w:eastAsia="Times New Roman" w:hAnsi="Times New Roman" w:cs="Times New Roman"/>
         </w:rPr>
-        <w:t>Distribution</w:t>
+        <w:t xml:space="preserve">This means that the distributions of the features </w:t>
+      </w:r>
+      <w:proofErr w:type="gramStart"/>
+      <w:r>
+        <w:rPr>
+          <w:rFonts w:ascii="Times New Roman" w:eastAsia="Times New Roman" w:hAnsi="Times New Roman" w:cs="Times New Roman"/>
+        </w:rPr>
+        <w:t>has</w:t>
+      </w:r>
+      <w:proofErr w:type="gramEnd"/>
+      <w:r>
+        <w:rPr>
+          <w:rFonts w:ascii="Times New Roman" w:eastAsia="Times New Roman" w:hAnsi="Times New Roman" w:cs="Times New Roman"/>
+        </w:rPr>
+        <w:t xml:space="preserve"> to be unbalanced compared to a generic standard distribution plot. Multiple d</w:t>
+      </w:r>
+      <w:r>
+        <w:rPr>
+          <w:rFonts w:ascii="Times New Roman" w:eastAsia="Times New Roman" w:hAnsi="Times New Roman" w:cs="Times New Roman"/>
+        </w:rPr>
+        <w:t>istribution</w:t>
       </w:r>
       <w:r>
         <w:rPr>
@@ -179,7 +263,31 @@
         <w:rPr>
           <w:rFonts w:ascii="Times New Roman" w:eastAsia="Times New Roman" w:hAnsi="Times New Roman" w:cs="Times New Roman"/>
         </w:rPr>
-        <w:t xml:space="preserve">. Once it was determined that the majority of the variables were </w:t>
+        <w:t xml:space="preserve">. Once it was determined that </w:t>
+      </w:r>
+      <w:r>
+        <w:rPr>
+          <w:rFonts w:ascii="Times New Roman" w:eastAsia="Times New Roman" w:hAnsi="Times New Roman" w:cs="Times New Roman"/>
+        </w:rPr>
+        <w:t>all</w:t>
+      </w:r>
+      <w:r>
+        <w:rPr>
+          <w:rFonts w:ascii="Times New Roman" w:eastAsia="Times New Roman" w:hAnsi="Times New Roman" w:cs="Times New Roman"/>
+        </w:rPr>
+        <w:t xml:space="preserve"> of the </w:t>
+      </w:r>
+      <w:r>
+        <w:rPr>
+          <w:rFonts w:ascii="Times New Roman" w:eastAsia="Times New Roman" w:hAnsi="Times New Roman" w:cs="Times New Roman"/>
+        </w:rPr>
+        <w:t>features</w:t>
+      </w:r>
+      <w:r>
+        <w:rPr>
+          <w:rFonts w:ascii="Times New Roman" w:eastAsia="Times New Roman" w:hAnsi="Times New Roman" w:cs="Times New Roman"/>
+        </w:rPr>
+        <w:t xml:space="preserve"> were </w:t>
       </w:r>
       <w:r>
         <w:rPr>
@@ -205,11 +313,30 @@
         <w:rPr>
           <w:rFonts w:ascii="Times New Roman" w:eastAsia="Times New Roman" w:hAnsi="Times New Roman" w:cs="Times New Roman"/>
         </w:rPr>
-        <w:t xml:space="preserve"> was chosen. </w:t>
-      </w:r>
-    </w:p>
-    <w:p>
-      <w:pPr>
+        <w:t xml:space="preserve"> model</w:t>
+      </w:r>
+      <w:r>
+        <w:rPr>
+          <w:rFonts w:ascii="Times New Roman" w:eastAsia="Times New Roman" w:hAnsi="Times New Roman" w:cs="Times New Roman"/>
+        </w:rPr>
+        <w:t xml:space="preserve"> was chosen</w:t>
+      </w:r>
+      <w:r>
+        <w:rPr>
+          <w:rFonts w:ascii="Times New Roman" w:eastAsia="Times New Roman" w:hAnsi="Times New Roman" w:cs="Times New Roman"/>
+        </w:rPr>
+        <w:t xml:space="preserve"> since the assumption had been met</w:t>
+      </w:r>
+      <w:r>
+        <w:rPr>
+          <w:rFonts w:ascii="Times New Roman" w:eastAsia="Times New Roman" w:hAnsi="Times New Roman" w:cs="Times New Roman"/>
+        </w:rPr>
+        <w:t xml:space="preserve">. </w:t>
+      </w:r>
+    </w:p>
+    <w:p>
+      <w:pPr>
+        <w:spacing w:line="480" w:lineRule="auto"/>
         <w:rPr>
           <w:rFonts w:ascii="Times New Roman" w:eastAsia="Times New Roman" w:hAnsi="Times New Roman" w:cs="Times New Roman"/>
         </w:rPr>
@@ -267,63 +394,56 @@
         <w:rPr>
           <w:rFonts w:ascii="Times New Roman" w:eastAsia="Times New Roman" w:hAnsi="Times New Roman" w:cs="Times New Roman"/>
         </w:rPr>
-        <w:t>,</w:t>
-      </w:r>
-    </w:p>
-    <w:p>
-      <w:pPr>
-        <w:rPr>
-          <w:rFonts w:ascii="Times New Roman" w:eastAsia="Times New Roman" w:hAnsi="Times New Roman" w:cs="Times New Roman"/>
-        </w:rPr>
-      </w:pPr>
-      <w:r>
-        <w:rPr>
-          <w:rFonts w:ascii="Times New Roman" w:eastAsia="Times New Roman" w:hAnsi="Times New Roman" w:cs="Times New Roman"/>
-        </w:rPr>
-        <w:t>N</w:t>
-      </w:r>
-      <w:r>
-        <w:rPr>
-          <w:rFonts w:ascii="Times New Roman" w:eastAsia="Times New Roman" w:hAnsi="Times New Roman" w:cs="Times New Roman"/>
-        </w:rPr>
-        <w:t>eighbors</w:t>
-      </w:r>
-      <w:r>
-        <w:rPr>
-          <w:rFonts w:ascii="Times New Roman" w:eastAsia="Times New Roman" w:hAnsi="Times New Roman" w:cs="Times New Roman"/>
-        </w:rPr>
         <w:t xml:space="preserve">, </w:t>
       </w:r>
       <w:r>
         <w:rPr>
           <w:rFonts w:ascii="Times New Roman" w:eastAsia="Times New Roman" w:hAnsi="Times New Roman" w:cs="Times New Roman"/>
         </w:rPr>
+        <w:t>Neighbors</w:t>
+      </w:r>
+      <w:r>
+        <w:rPr>
+          <w:rFonts w:ascii="Times New Roman" w:eastAsia="Times New Roman" w:hAnsi="Times New Roman" w:cs="Times New Roman"/>
+        </w:rPr>
+        <w:t xml:space="preserve">, </w:t>
+      </w:r>
+      <w:proofErr w:type="spellStart"/>
+      <w:r>
+        <w:rPr>
+          <w:rFonts w:ascii="Times New Roman" w:eastAsia="Times New Roman" w:hAnsi="Times New Roman" w:cs="Times New Roman"/>
+        </w:rPr>
         <w:t>cross_validate</w:t>
       </w:r>
+      <w:proofErr w:type="spellEnd"/>
       <w:r>
         <w:rPr>
           <w:rFonts w:ascii="Times New Roman" w:eastAsia="Times New Roman" w:hAnsi="Times New Roman" w:cs="Times New Roman"/>
         </w:rPr>
         <w:t xml:space="preserve">, </w:t>
       </w:r>
+      <w:proofErr w:type="spellStart"/>
       <w:r>
         <w:rPr>
           <w:rFonts w:ascii="Times New Roman" w:eastAsia="Times New Roman" w:hAnsi="Times New Roman" w:cs="Times New Roman"/>
         </w:rPr>
         <w:t>MinMaxScaler</w:t>
       </w:r>
+      <w:proofErr w:type="spellEnd"/>
       <w:r>
         <w:rPr>
           <w:rFonts w:ascii="Times New Roman" w:eastAsia="Times New Roman" w:hAnsi="Times New Roman" w:cs="Times New Roman"/>
         </w:rPr>
         <w:t xml:space="preserve">, </w:t>
       </w:r>
+      <w:proofErr w:type="spellStart"/>
       <w:r>
         <w:rPr>
           <w:rFonts w:ascii="Times New Roman" w:eastAsia="Times New Roman" w:hAnsi="Times New Roman" w:cs="Times New Roman"/>
         </w:rPr>
         <w:t>train_test_split</w:t>
       </w:r>
+      <w:proofErr w:type="spellEnd"/>
       <w:r>
         <w:rPr>
           <w:rFonts w:ascii="Times New Roman" w:eastAsia="Times New Roman" w:hAnsi="Times New Roman" w:cs="Times New Roman"/>
@@ -388,33 +508,19 @@
         <w:rPr>
           <w:rFonts w:ascii="Times New Roman" w:eastAsia="Times New Roman" w:hAnsi="Times New Roman" w:cs="Times New Roman"/>
         </w:rPr>
-        <w:t xml:space="preserve">. These packages were used to prepare the data, instantiating the model, fitting the model, and evaluating the model. Lastly, sqrt was used imported from the math library to determine the Euclidean distance from the data points. </w:t>
-      </w:r>
-    </w:p>
-    <w:p>
-      <w:pPr>
-        <w:rPr>
-          <w:rFonts w:ascii="Times New Roman" w:eastAsia="Times New Roman" w:hAnsi="Times New Roman" w:cs="Times New Roman"/>
-        </w:rPr>
-      </w:pPr>
-    </w:p>
-    <w:p>
-      <w:pPr>
-        <w:rPr>
-          <w:rFonts w:ascii="Times New Roman" w:eastAsia="Times New Roman" w:hAnsi="Times New Roman" w:cs="Times New Roman"/>
-          <w:u w:val="single"/>
-        </w:rPr>
-      </w:pPr>
-      <w:r>
-        <w:rPr>
-          <w:rFonts w:ascii="Times New Roman" w:eastAsia="Times New Roman" w:hAnsi="Times New Roman" w:cs="Times New Roman"/>
-          <w:u w:val="single"/>
-        </w:rPr>
-        <w:t>Part III</w:t>
-      </w:r>
-    </w:p>
-    <w:p>
-      <w:pPr>
+        <w:t xml:space="preserve">. These packages were used to prepare the data, instantiating the model, fitting the model, and evaluating </w:t>
+      </w:r>
+      <w:r>
+        <w:rPr>
+          <w:rFonts w:ascii="Times New Roman" w:eastAsia="Times New Roman" w:hAnsi="Times New Roman" w:cs="Times New Roman"/>
+        </w:rPr>
+        <w:lastRenderedPageBreak/>
+        <w:t xml:space="preserve">the model. Lastly, sqrt was used imported from the math library to determine the Euclidean distance from the data points. </w:t>
+      </w:r>
+    </w:p>
+    <w:p>
+      <w:pPr>
+        <w:spacing w:line="480" w:lineRule="auto"/>
         <w:rPr>
           <w:rFonts w:ascii="Times New Roman" w:eastAsia="Times New Roman" w:hAnsi="Times New Roman" w:cs="Times New Roman"/>
         </w:rPr>
@@ -424,26 +530,40 @@
           <w:rFonts w:ascii="Times New Roman" w:eastAsia="Times New Roman" w:hAnsi="Times New Roman" w:cs="Times New Roman"/>
         </w:rPr>
         <w:tab/>
-        <w:t xml:space="preserve">One data preprocessing goal was to scale the feature variables. This step was crucial in preparing the data set as two of the variables consisted of extremely high dollar amounts. Comparing these variables to the </w:t>
-      </w:r>
-      <w:r>
-        <w:rPr>
-          <w:rFonts w:ascii="Times New Roman" w:eastAsia="Times New Roman" w:hAnsi="Times New Roman" w:cs="Times New Roman"/>
-        </w:rPr>
-        <w:t>categorical</w:t>
-      </w:r>
-      <w:r>
-        <w:rPr>
-          <w:rFonts w:ascii="Times New Roman" w:eastAsia="Times New Roman" w:hAnsi="Times New Roman" w:cs="Times New Roman"/>
-        </w:rPr>
-        <w:t xml:space="preserve"> variables which consisted of 1’s and 0’s would have greatly affected our model. </w:t>
+        <w:t xml:space="preserve">One data preprocessing goal was to scale the feature variables. This step was crucial in preparing the data set as two of the variables consisted of extremely high dollar amounts. </w:t>
+      </w:r>
+      <w:r>
+        <w:rPr>
+          <w:rFonts w:ascii="Times New Roman" w:eastAsia="Times New Roman" w:hAnsi="Times New Roman" w:cs="Times New Roman"/>
+        </w:rPr>
+        <w:t>Scaling the variables consisted of determining the highest value in those columns and then dividing each value by the highest amount. This allows the ranges of the particular column to have a minimum value of 0 and the highest value to be 1. All other values are a decimal number below 1. This is extremely important in ensuring all features could be properly computed by the model in balanced way.</w:t>
+      </w:r>
+      <w:r>
+        <w:rPr>
+          <w:rFonts w:ascii="Times New Roman" w:eastAsia="Times New Roman" w:hAnsi="Times New Roman" w:cs="Times New Roman"/>
+        </w:rPr>
+        <w:t xml:space="preserve"> Ensuring that the features that were scaled had values below 1 and the categorical features had values of 1’s and 0’s would ensure our </w:t>
+      </w:r>
+      <w:proofErr w:type="spellStart"/>
+      <w:r>
+        <w:rPr>
+          <w:rFonts w:ascii="Times New Roman" w:eastAsia="Times New Roman" w:hAnsi="Times New Roman" w:cs="Times New Roman"/>
+        </w:rPr>
+        <w:t>knn</w:t>
+      </w:r>
+      <w:proofErr w:type="spellEnd"/>
+      <w:r>
+        <w:rPr>
+          <w:rFonts w:ascii="Times New Roman" w:eastAsia="Times New Roman" w:hAnsi="Times New Roman" w:cs="Times New Roman"/>
+        </w:rPr>
+        <w:t xml:space="preserve"> model would be balanced. </w:t>
       </w:r>
     </w:p>
     <w:p>
       <w:pPr>
         <w:pStyle w:val="HTMLPreformatted"/>
         <w:shd w:val="clear" w:color="auto" w:fill="FFFFFF"/>
-        <w:wordWrap w:val="0"/>
+        <w:spacing w:line="480" w:lineRule="auto"/>
         <w:textAlignment w:val="baseline"/>
         <w:rPr>
           <w:rFonts w:ascii="Times New Roman" w:hAnsi="Times New Roman" w:cs="Times New Roman"/>
@@ -513,39 +633,7 @@
           <w:sz w:val="24"/>
           <w:szCs w:val="24"/>
         </w:rPr>
-        <w:t xml:space="preserve"> Scan</w:t>
-      </w:r>
-      <w:r>
-        <w:rPr>
-          <w:rFonts w:ascii="Times New Roman" w:hAnsi="Times New Roman" w:cs="Times New Roman"/>
-          <w:sz w:val="24"/>
-          <w:szCs w:val="24"/>
-        </w:rPr>
-        <w:t xml:space="preserve">, </w:t>
-      </w:r>
-      <w:r>
-        <w:rPr>
-          <w:rFonts w:ascii="Times New Roman" w:hAnsi="Times New Roman" w:cs="Times New Roman"/>
-          <w:sz w:val="24"/>
-          <w:szCs w:val="24"/>
-        </w:rPr>
-        <w:t>Children</w:t>
-      </w:r>
-      <w:r>
-        <w:rPr>
-          <w:rFonts w:ascii="Times New Roman" w:hAnsi="Times New Roman" w:cs="Times New Roman"/>
-          <w:sz w:val="24"/>
-          <w:szCs w:val="24"/>
-        </w:rPr>
-        <w:t xml:space="preserve">, </w:t>
-      </w:r>
-      <w:r>
-        <w:rPr>
-          <w:rFonts w:ascii="Times New Roman" w:hAnsi="Times New Roman" w:cs="Times New Roman"/>
-          <w:sz w:val="24"/>
-          <w:szCs w:val="24"/>
-        </w:rPr>
-        <w:t>Initial_admin_Emergency Admission</w:t>
+        <w:t xml:space="preserve"> Scan, Children, Initial_admin_Emergency Admission</w:t>
       </w:r>
       <w:r>
         <w:rPr>
@@ -616,7 +704,7 @@
       <w:pPr>
         <w:pStyle w:val="HTMLPreformatted"/>
         <w:shd w:val="clear" w:color="auto" w:fill="FFFFFF"/>
-        <w:wordWrap w:val="0"/>
+        <w:spacing w:line="480" w:lineRule="auto"/>
         <w:textAlignment w:val="baseline"/>
         <w:rPr>
           <w:rFonts w:ascii="Times New Roman" w:hAnsi="Times New Roman" w:cs="Times New Roman"/>
@@ -679,7 +767,16 @@
           <w:sz w:val="24"/>
           <w:szCs w:val="24"/>
         </w:rPr>
-        <w:t>” were used to create plots to better understand the data and the distribution. A correlation matrix was then used to determine which variables would be most effective in creating the model. “</w:t>
+        <w:t xml:space="preserve">” were used to create plots to better </w:t>
+      </w:r>
+      <w:r>
+        <w:rPr>
+          <w:rFonts w:ascii="Times New Roman" w:hAnsi="Times New Roman" w:cs="Times New Roman"/>
+          <w:sz w:val="24"/>
+          <w:szCs w:val="24"/>
+        </w:rPr>
+        <w:lastRenderedPageBreak/>
+        <w:t>understand the data and the distribution. A correlation matrix was then used to determine which variables would be most effective in creating the model. “</w:t>
       </w:r>
       <w:r>
         <w:rPr>
@@ -694,7 +791,7 @@
       <w:pPr>
         <w:pStyle w:val="HTMLPreformatted"/>
         <w:shd w:val="clear" w:color="auto" w:fill="FFFFFF"/>
-        <w:wordWrap w:val="0"/>
+        <w:spacing w:line="480" w:lineRule="auto"/>
         <w:textAlignment w:val="baseline"/>
         <w:rPr>
           <w:rFonts w:ascii="Times New Roman" w:hAnsi="Times New Roman" w:cs="Times New Roman"/>
@@ -708,7 +805,6 @@
           <w:sz w:val="24"/>
           <w:szCs w:val="24"/>
         </w:rPr>
-        <w:lastRenderedPageBreak/>
         <w:t>corr_pairs = correlation_mat.unstack()</w:t>
       </w:r>
     </w:p>
@@ -716,7 +812,7 @@
       <w:pPr>
         <w:pStyle w:val="HTMLPreformatted"/>
         <w:shd w:val="clear" w:color="auto" w:fill="FFFFFF"/>
-        <w:wordWrap w:val="0"/>
+        <w:spacing w:line="480" w:lineRule="auto"/>
         <w:textAlignment w:val="baseline"/>
         <w:rPr>
           <w:rFonts w:ascii="Times New Roman" w:hAnsi="Times New Roman" w:cs="Times New Roman"/>
@@ -759,35 +855,7 @@
     </w:p>
     <w:p>
       <w:pPr>
-        <w:rPr>
-          <w:rFonts w:ascii="Arial" w:eastAsia="Times New Roman" w:hAnsi="Arial" w:cs="Arial"/>
-          <w:b/>
-          <w:bCs/>
-          <w:color w:val="333333"/>
-          <w:sz w:val="21"/>
-          <w:szCs w:val="21"/>
-          <w:u w:val="single"/>
-          <w:shd w:val="clear" w:color="auto" w:fill="FFFFFF"/>
-        </w:rPr>
-      </w:pPr>
-    </w:p>
-    <w:p>
-      <w:pPr>
-        <w:rPr>
-          <w:rFonts w:ascii="Times New Roman" w:eastAsia="Times New Roman" w:hAnsi="Times New Roman" w:cs="Times New Roman"/>
-          <w:u w:val="single"/>
-        </w:rPr>
-      </w:pPr>
-      <w:r>
-        <w:rPr>
-          <w:rFonts w:ascii="Times New Roman" w:eastAsia="Times New Roman" w:hAnsi="Times New Roman" w:cs="Times New Roman"/>
-          <w:u w:val="single"/>
-        </w:rPr>
-        <w:t>Part IV:</w:t>
-      </w:r>
-    </w:p>
-    <w:p>
-      <w:pPr>
+        <w:spacing w:line="480" w:lineRule="auto"/>
         <w:rPr>
           <w:rFonts w:ascii="Times New Roman" w:eastAsia="Times New Roman" w:hAnsi="Times New Roman" w:cs="Times New Roman"/>
         </w:rPr>
@@ -807,6 +875,7 @@
     </w:p>
     <w:p>
       <w:pPr>
+        <w:spacing w:line="480" w:lineRule="auto"/>
         <w:rPr>
           <w:rFonts w:ascii="Times New Roman" w:eastAsia="Times New Roman" w:hAnsi="Times New Roman" w:cs="Times New Roman"/>
         </w:rPr>
@@ -835,7 +904,19 @@
         <w:rPr>
           <w:rFonts w:ascii="Times New Roman" w:eastAsia="Times New Roman" w:hAnsi="Times New Roman" w:cs="Times New Roman"/>
         </w:rPr>
-        <w:t xml:space="preserve"> a accuracy of 97%. </w:t>
+        <w:t xml:space="preserve"> </w:t>
+      </w:r>
+      <w:r>
+        <w:rPr>
+          <w:rFonts w:ascii="Times New Roman" w:eastAsia="Times New Roman" w:hAnsi="Times New Roman" w:cs="Times New Roman"/>
+        </w:rPr>
+        <w:t>it has an</w:t>
+      </w:r>
+      <w:r>
+        <w:rPr>
+          <w:rFonts w:ascii="Times New Roman" w:eastAsia="Times New Roman" w:hAnsi="Times New Roman" w:cs="Times New Roman"/>
+        </w:rPr>
+        <w:t xml:space="preserve"> accuracy of 97%. </w:t>
       </w:r>
       <w:r>
         <w:rPr>
@@ -868,7 +949,7 @@
             <w:pPr>
               <w:pStyle w:val="HTMLPreformatted"/>
               <w:shd w:val="clear" w:color="auto" w:fill="FFFFFF"/>
-              <w:wordWrap w:val="0"/>
+              <w:spacing w:line="480" w:lineRule="auto"/>
               <w:textAlignment w:val="baseline"/>
               <w:rPr>
                 <w:color w:val="000000"/>
@@ -896,7 +977,7 @@
             <w:pPr>
               <w:pStyle w:val="HTMLPreformatted"/>
               <w:shd w:val="clear" w:color="auto" w:fill="FFFFFF"/>
-              <w:wordWrap w:val="0"/>
+              <w:spacing w:line="480" w:lineRule="auto"/>
               <w:textAlignment w:val="baseline"/>
               <w:rPr>
                 <w:color w:val="000000"/>
@@ -916,7 +997,7 @@
             <w:pPr>
               <w:pStyle w:val="HTMLPreformatted"/>
               <w:shd w:val="clear" w:color="auto" w:fill="FFFFFF"/>
-              <w:wordWrap w:val="0"/>
+              <w:spacing w:line="480" w:lineRule="auto"/>
               <w:textAlignment w:val="baseline"/>
               <w:rPr>
                 <w:color w:val="000000"/>
@@ -944,7 +1025,7 @@
             <w:pPr>
               <w:pStyle w:val="HTMLPreformatted"/>
               <w:shd w:val="clear" w:color="auto" w:fill="FFFFFF"/>
-              <w:wordWrap w:val="0"/>
+              <w:spacing w:line="480" w:lineRule="auto"/>
               <w:textAlignment w:val="baseline"/>
               <w:rPr>
                 <w:color w:val="000000"/>
@@ -972,7 +1053,7 @@
             <w:pPr>
               <w:pStyle w:val="HTMLPreformatted"/>
               <w:shd w:val="clear" w:color="auto" w:fill="FFFFFF"/>
-              <w:wordWrap w:val="0"/>
+              <w:spacing w:line="480" w:lineRule="auto"/>
               <w:textAlignment w:val="baseline"/>
               <w:rPr>
                 <w:color w:val="000000"/>
@@ -992,7 +1073,7 @@
             <w:pPr>
               <w:pStyle w:val="HTMLPreformatted"/>
               <w:shd w:val="clear" w:color="auto" w:fill="FFFFFF"/>
-              <w:wordWrap w:val="0"/>
+              <w:spacing w:line="480" w:lineRule="auto"/>
               <w:textAlignment w:val="baseline"/>
               <w:rPr>
                 <w:color w:val="000000"/>
@@ -1020,7 +1101,7 @@
             <w:pPr>
               <w:pStyle w:val="HTMLPreformatted"/>
               <w:shd w:val="clear" w:color="auto" w:fill="FFFFFF"/>
-              <w:wordWrap w:val="0"/>
+              <w:spacing w:line="480" w:lineRule="auto"/>
               <w:textAlignment w:val="baseline"/>
               <w:rPr>
                 <w:color w:val="000000"/>
@@ -1048,7 +1129,7 @@
             <w:pPr>
               <w:pStyle w:val="HTMLPreformatted"/>
               <w:shd w:val="clear" w:color="auto" w:fill="FFFFFF"/>
-              <w:wordWrap w:val="0"/>
+              <w:spacing w:line="480" w:lineRule="auto"/>
               <w:textAlignment w:val="baseline"/>
               <w:rPr>
                 <w:color w:val="000000"/>
@@ -1072,7 +1153,7 @@
       <w:pPr>
         <w:pStyle w:val="HTMLPreformatted"/>
         <w:shd w:val="clear" w:color="auto" w:fill="FFFFFF"/>
-        <w:wordWrap w:val="0"/>
+        <w:spacing w:line="480" w:lineRule="auto"/>
         <w:textAlignment w:val="baseline"/>
         <w:rPr>
           <w:rFonts w:ascii="Times New Roman" w:hAnsi="Times New Roman" w:cs="Times New Roman"/>
@@ -1080,27 +1161,12 @@
           <w:szCs w:val="24"/>
         </w:rPr>
       </w:pPr>
-    </w:p>
-    <w:p>
-      <w:pPr>
-        <w:rPr>
-          <w:rFonts w:ascii="Times New Roman" w:eastAsia="Times New Roman" w:hAnsi="Times New Roman" w:cs="Times New Roman"/>
-          <w:u w:val="single"/>
-        </w:rPr>
-      </w:pPr>
-      <w:r>
-        <w:rPr>
-          <w:rFonts w:ascii="Times New Roman" w:eastAsia="Times New Roman" w:hAnsi="Times New Roman" w:cs="Times New Roman"/>
-          <w:u w:val="single"/>
-        </w:rPr>
-        <w:t>Part V:</w:t>
-      </w:r>
     </w:p>
     <w:p>
       <w:pPr>
         <w:pStyle w:val="HTMLPreformatted"/>
         <w:shd w:val="clear" w:color="auto" w:fill="FFFFFF"/>
-        <w:wordWrap w:val="0"/>
+        <w:spacing w:line="480" w:lineRule="auto"/>
         <w:textAlignment w:val="baseline"/>
         <w:rPr>
           <w:rFonts w:ascii="Times New Roman" w:hAnsi="Times New Roman" w:cs="Times New Roman"/>
@@ -1115,14 +1181,111 @@
           <w:szCs w:val="24"/>
         </w:rPr>
         <w:tab/>
-        <w:t xml:space="preserve">The accuracy of the model came out 97% which is substantially high. The AUC Score of the model came out to 98.89% which is also very high. These results are substantially high and could possibly lead to one of the drawbacks of the data. Since the dataset provided is considered “Toy” Data and is not from the real world. Then the high accuracy and high AUC Score can possibly be due to the fact that the data is intended to display these outcomes. </w:t>
+        <w:t xml:space="preserve">The accuracy of the model came out 97% which is </w:t>
+      </w:r>
+      <w:r>
+        <w:rPr>
+          <w:rFonts w:ascii="Times New Roman" w:hAnsi="Times New Roman" w:cs="Times New Roman"/>
+          <w:sz w:val="24"/>
+          <w:szCs w:val="24"/>
+        </w:rPr>
+        <w:t>very</w:t>
+      </w:r>
+      <w:r>
+        <w:rPr>
+          <w:rFonts w:ascii="Times New Roman" w:hAnsi="Times New Roman" w:cs="Times New Roman"/>
+          <w:sz w:val="24"/>
+          <w:szCs w:val="24"/>
+        </w:rPr>
+        <w:t xml:space="preserve"> high</w:t>
+      </w:r>
+      <w:r>
+        <w:rPr>
+          <w:rFonts w:ascii="Times New Roman" w:hAnsi="Times New Roman" w:cs="Times New Roman"/>
+          <w:sz w:val="24"/>
+          <w:szCs w:val="24"/>
+        </w:rPr>
+        <w:t>. This means that from the predicted values the model was able to identify the accurate outcome 97% of the time</w:t>
+      </w:r>
+      <w:r>
+        <w:rPr>
+          <w:rFonts w:ascii="Times New Roman" w:hAnsi="Times New Roman" w:cs="Times New Roman"/>
+          <w:sz w:val="24"/>
+          <w:szCs w:val="24"/>
+        </w:rPr>
+        <w:t xml:space="preserve">. The AUC Score of the model came out to 98.89% which is also very high. These results are substantially high and could possibly lead to one of the drawbacks of the data. Since the dataset provided is </w:t>
+      </w:r>
+      <w:r>
+        <w:rPr>
+          <w:rFonts w:ascii="Times New Roman" w:hAnsi="Times New Roman" w:cs="Times New Roman"/>
+          <w:sz w:val="24"/>
+          <w:szCs w:val="24"/>
+        </w:rPr>
+        <w:lastRenderedPageBreak/>
+        <w:t>considered “Toy” Data and is not from the real world</w:t>
+      </w:r>
+      <w:r>
+        <w:rPr>
+          <w:rFonts w:ascii="Times New Roman" w:hAnsi="Times New Roman" w:cs="Times New Roman"/>
+          <w:sz w:val="24"/>
+          <w:szCs w:val="24"/>
+        </w:rPr>
+        <w:t>,</w:t>
+      </w:r>
+      <w:r>
+        <w:rPr>
+          <w:rFonts w:ascii="Times New Roman" w:hAnsi="Times New Roman" w:cs="Times New Roman"/>
+          <w:sz w:val="24"/>
+          <w:szCs w:val="24"/>
+        </w:rPr>
+        <w:t xml:space="preserve"> </w:t>
+      </w:r>
+      <w:r>
+        <w:rPr>
+          <w:rFonts w:ascii="Times New Roman" w:hAnsi="Times New Roman" w:cs="Times New Roman"/>
+          <w:sz w:val="24"/>
+          <w:szCs w:val="24"/>
+        </w:rPr>
+        <w:t>t</w:t>
+      </w:r>
+      <w:r>
+        <w:rPr>
+          <w:rFonts w:ascii="Times New Roman" w:hAnsi="Times New Roman" w:cs="Times New Roman"/>
+          <w:sz w:val="24"/>
+          <w:szCs w:val="24"/>
+        </w:rPr>
+        <w:t>hen the high accuracy and high AUC Score can possibly be due to the fact that the data is intended to display these</w:t>
+      </w:r>
+      <w:r>
+        <w:rPr>
+          <w:rFonts w:ascii="Times New Roman" w:hAnsi="Times New Roman" w:cs="Times New Roman"/>
+          <w:sz w:val="24"/>
+          <w:szCs w:val="24"/>
+        </w:rPr>
+        <w:t xml:space="preserve"> positive</w:t>
+      </w:r>
+      <w:r>
+        <w:rPr>
+          <w:rFonts w:ascii="Times New Roman" w:hAnsi="Times New Roman" w:cs="Times New Roman"/>
+          <w:sz w:val="24"/>
+          <w:szCs w:val="24"/>
+        </w:rPr>
+        <w:t xml:space="preserve"> outcomes.</w:t>
+      </w:r>
+      <w:r>
+        <w:rPr>
+          <w:rFonts w:ascii="Times New Roman" w:hAnsi="Times New Roman" w:cs="Times New Roman"/>
+          <w:sz w:val="24"/>
+          <w:szCs w:val="24"/>
+        </w:rPr>
+        <w:t xml:space="preserve"> </w:t>
       </w:r>
     </w:p>
     <w:p>
       <w:pPr>
         <w:pStyle w:val="HTMLPreformatted"/>
         <w:shd w:val="clear" w:color="auto" w:fill="FFFFFF"/>
-        <w:wordWrap w:val="0"/>
+        <w:spacing w:line="480" w:lineRule="auto"/>
         <w:textAlignment w:val="baseline"/>
         <w:rPr>
           <w:rFonts w:ascii="Times New Roman" w:hAnsi="Times New Roman" w:cs="Times New Roman"/>
@@ -1139,12 +1302,72 @@
         <w:tab/>
         <w:t xml:space="preserve">A recommended course of action would be to possibly reach out to local health institutions and advise that there is a possibility or opportunity to reduce Readmissions into the hospitals by investigating key variables. </w:t>
       </w:r>
+      <w:r>
+        <w:rPr>
+          <w:rFonts w:ascii="Times New Roman" w:hAnsi="Times New Roman" w:cs="Times New Roman"/>
+          <w:sz w:val="24"/>
+          <w:szCs w:val="24"/>
+        </w:rPr>
+        <w:t xml:space="preserve">The key variables that would have to investigated would be: </w:t>
+      </w:r>
+      <w:r>
+        <w:rPr>
+          <w:rFonts w:ascii="Times New Roman" w:hAnsi="Times New Roman" w:cs="Times New Roman"/>
+          <w:sz w:val="24"/>
+          <w:szCs w:val="24"/>
+        </w:rPr>
+        <w:t xml:space="preserve">Initial days, Total Charge, </w:t>
+      </w:r>
+      <w:proofErr w:type="gramStart"/>
+      <w:r>
+        <w:rPr>
+          <w:rFonts w:ascii="Times New Roman" w:hAnsi="Times New Roman" w:cs="Times New Roman"/>
+          <w:sz w:val="24"/>
+          <w:szCs w:val="24"/>
+        </w:rPr>
+        <w:t>Services CT Scan</w:t>
+      </w:r>
+      <w:proofErr w:type="gramEnd"/>
+      <w:r>
+        <w:rPr>
+          <w:rFonts w:ascii="Times New Roman" w:hAnsi="Times New Roman" w:cs="Times New Roman"/>
+          <w:sz w:val="24"/>
+          <w:szCs w:val="24"/>
+        </w:rPr>
+        <w:t xml:space="preserve">, Children, </w:t>
+      </w:r>
+      <w:proofErr w:type="spellStart"/>
+      <w:r>
+        <w:rPr>
+          <w:rFonts w:ascii="Times New Roman" w:hAnsi="Times New Roman" w:cs="Times New Roman"/>
+          <w:sz w:val="24"/>
+          <w:szCs w:val="24"/>
+        </w:rPr>
+        <w:t>Initial_admin_Emergency</w:t>
+      </w:r>
+      <w:proofErr w:type="spellEnd"/>
+      <w:r>
+        <w:rPr>
+          <w:rFonts w:ascii="Times New Roman" w:hAnsi="Times New Roman" w:cs="Times New Roman"/>
+          <w:sz w:val="24"/>
+          <w:szCs w:val="24"/>
+        </w:rPr>
+        <w:t xml:space="preserve"> Admission</w:t>
+      </w:r>
+      <w:r>
+        <w:rPr>
+          <w:rFonts w:ascii="Times New Roman" w:hAnsi="Times New Roman" w:cs="Times New Roman"/>
+          <w:sz w:val="24"/>
+          <w:szCs w:val="24"/>
+        </w:rPr>
+        <w:t xml:space="preserve">. If we are able to effectively implement the model, then we would be able to reduce readmission rates for the hospital which could lead to more or better quality of care for patients who are visiting for the first time. In doing so, the hospital would be able to distribute their resources and have a better outlook by the community members as reduced readmission rates would help preserve and influence public perception of hospital visits. </w:t>
+      </w:r>
     </w:p>
     <w:p>
       <w:pPr>
         <w:pStyle w:val="HTMLPreformatted"/>
         <w:shd w:val="clear" w:color="auto" w:fill="FFFFFF"/>
-        <w:wordWrap w:val="0"/>
+        <w:spacing w:line="480" w:lineRule="auto"/>
         <w:textAlignment w:val="baseline"/>
         <w:rPr>
           <w:rFonts w:ascii="Times New Roman" w:hAnsi="Times New Roman" w:cs="Times New Roman"/>
@@ -1155,13 +1378,15 @@
     </w:p>
     <w:p>
       <w:pPr>
-        <w:rPr>
-          <w:rFonts w:ascii="Times New Roman" w:eastAsia="Times New Roman" w:hAnsi="Times New Roman" w:cs="Times New Roman"/>
-        </w:rPr>
-      </w:pPr>
-    </w:p>
-    <w:p>
-      <w:pPr>
+        <w:spacing w:line="480" w:lineRule="auto"/>
+        <w:rPr>
+          <w:rFonts w:ascii="Times New Roman" w:eastAsia="Times New Roman" w:hAnsi="Times New Roman" w:cs="Times New Roman"/>
+        </w:rPr>
+      </w:pPr>
+    </w:p>
+    <w:p>
+      <w:pPr>
+        <w:spacing w:line="480" w:lineRule="auto"/>
         <w:rPr>
           <w:b/>
           <w:bCs/>
@@ -1170,6 +1395,7 @@
     </w:p>
     <w:p>
       <w:pPr>
+        <w:spacing w:line="480" w:lineRule="auto"/>
         <w:rPr>
           <w:b/>
           <w:bCs/>
@@ -1178,6 +1404,7 @@
     </w:p>
     <w:p>
       <w:pPr>
+        <w:spacing w:line="480" w:lineRule="auto"/>
         <w:rPr>
           <w:b/>
           <w:bCs/>
@@ -1186,6 +1413,7 @@
     </w:p>
     <w:p>
       <w:pPr>
+        <w:spacing w:line="480" w:lineRule="auto"/>
         <w:rPr>
           <w:b/>
           <w:bCs/>
@@ -1194,6 +1422,7 @@
     </w:p>
     <w:p>
       <w:pPr>
+        <w:spacing w:line="480" w:lineRule="auto"/>
         <w:rPr>
           <w:b/>
           <w:bCs/>
@@ -1202,6 +1431,7 @@
     </w:p>
     <w:p>
       <w:pPr>
+        <w:spacing w:line="480" w:lineRule="auto"/>
         <w:rPr>
           <w:b/>
           <w:bCs/>
@@ -1210,6 +1440,7 @@
     </w:p>
     <w:p>
       <w:pPr>
+        <w:spacing w:line="480" w:lineRule="auto"/>
         <w:rPr>
           <w:b/>
           <w:bCs/>
@@ -1218,6 +1449,7 @@
     </w:p>
     <w:p>
       <w:pPr>
+        <w:spacing w:line="480" w:lineRule="auto"/>
         <w:rPr>
           <w:b/>
           <w:bCs/>
@@ -1226,6 +1458,7 @@
     </w:p>
     <w:p>
       <w:pPr>
+        <w:spacing w:line="480" w:lineRule="auto"/>
         <w:rPr>
           <w:b/>
           <w:bCs/>
@@ -1234,6 +1467,7 @@
     </w:p>
     <w:p>
       <w:pPr>
+        <w:spacing w:line="480" w:lineRule="auto"/>
         <w:rPr>
           <w:b/>
           <w:bCs/>
@@ -1242,6 +1476,7 @@
     </w:p>
     <w:p>
       <w:pPr>
+        <w:spacing w:line="480" w:lineRule="auto"/>
         <w:rPr>
           <w:b/>
           <w:bCs/>
@@ -1250,6 +1485,7 @@
     </w:p>
     <w:p>
       <w:pPr>
+        <w:spacing w:line="480" w:lineRule="auto"/>
         <w:rPr>
           <w:b/>
           <w:bCs/>
@@ -1258,6 +1494,7 @@
     </w:p>
     <w:p>
       <w:pPr>
+        <w:spacing w:line="480" w:lineRule="auto"/>
         <w:rPr>
           <w:b/>
           <w:bCs/>
@@ -1266,27 +1503,27 @@
     </w:p>
     <w:sdt>
       <w:sdtPr>
+        <w:rPr>
+          <w:rFonts w:asciiTheme="minorHAnsi" w:eastAsiaTheme="minorHAnsi" w:hAnsiTheme="minorHAnsi" w:cstheme="minorBidi"/>
+          <w:b w:val="0"/>
+          <w:bCs w:val="0"/>
+          <w:color w:val="auto"/>
+          <w:sz w:val="24"/>
+          <w:szCs w:val="24"/>
+          <w:lang w:bidi="ar-SA"/>
+        </w:rPr>
         <w:id w:val="-348174691"/>
         <w:docPartObj>
           <w:docPartGallery w:val="Bibliographies"/>
           <w:docPartUnique/>
         </w:docPartObj>
       </w:sdtPr>
-      <w:sdtEndPr>
-        <w:rPr>
-          <w:rFonts w:asciiTheme="minorHAnsi" w:eastAsiaTheme="minorHAnsi" w:hAnsiTheme="minorHAnsi" w:cstheme="minorBidi"/>
-          <w:b w:val="0"/>
-          <w:bCs w:val="0"/>
-          <w:color w:val="auto"/>
-          <w:sz w:val="24"/>
-          <w:szCs w:val="24"/>
-          <w:lang w:bidi="ar-SA"/>
-        </w:rPr>
-      </w:sdtEndPr>
+      <w:sdtEndPr/>
       <w:sdtContent>
         <w:p>
           <w:pPr>
             <w:pStyle w:val="Heading1"/>
+            <w:spacing w:line="480" w:lineRule="auto"/>
           </w:pPr>
           <w:r>
             <w:t>Bibliography</w:t>
@@ -1297,10 +1534,12 @@
             <w:id w:val="111145805"/>
             <w:bibliography/>
           </w:sdtPr>
+          <w:sdtEndPr/>
           <w:sdtContent>
             <w:p>
               <w:pPr>
                 <w:pStyle w:val="Bibliography"/>
+                <w:spacing w:line="480" w:lineRule="auto"/>
                 <w:ind w:left="720" w:hanging="720"/>
                 <w:rPr>
                   <w:noProof/>
@@ -1337,6 +1576,9 @@
               </w:r>
             </w:p>
             <w:p>
+              <w:pPr>
+                <w:spacing w:line="480" w:lineRule="auto"/>
+              </w:pPr>
               <w:r>
                 <w:rPr>
                   <w:b/>
@@ -1352,6 +1594,7 @@
     </w:sdt>
     <w:p>
       <w:pPr>
+        <w:spacing w:line="480" w:lineRule="auto"/>
         <w:rPr>
           <w:b/>
           <w:bCs/>
@@ -1403,6 +1646,11 @@
         <w:docPartUnique/>
       </w:docPartObj>
     </w:sdtPr>
+    <w:sdtEndPr>
+      <w:rPr>
+        <w:rStyle w:val="PageNumber"/>
+      </w:rPr>
+    </w:sdtEndPr>
     <w:sdtContent>
       <w:p>
         <w:pPr>
@@ -1455,6 +1703,11 @@
         <w:docPartUnique/>
       </w:docPartObj>
     </w:sdtPr>
+    <w:sdtEndPr>
+      <w:rPr>
+        <w:rStyle w:val="PageNumber"/>
+      </w:rPr>
+    </w:sdtEndPr>
     <w:sdtContent>
       <w:p>
         <w:pPr>

</xml_diff>

<commit_message>
Update D209 Classification Analysis Task 1.docx
</commit_message>
<xml_diff>
--- a/D209 Classification Analysis Task 1.docx
+++ b/D209 Classification Analysis Task 1.docx
@@ -43,21 +43,43 @@
         <w:rPr>
           <w:rFonts w:ascii="Times New Roman" w:eastAsia="Times New Roman" w:hAnsi="Times New Roman" w:cs="Times New Roman"/>
         </w:rPr>
-        <w:t xml:space="preserve"> model is ideal since the data provided is labeled data and the </w:t>
-      </w:r>
-      <w:proofErr w:type="gramStart"/>
-      <w:r>
-        <w:rPr>
-          <w:rFonts w:ascii="Times New Roman" w:eastAsia="Times New Roman" w:hAnsi="Times New Roman" w:cs="Times New Roman"/>
-        </w:rPr>
-        <w:t>outcome</w:t>
-      </w:r>
-      <w:proofErr w:type="gramEnd"/>
-      <w:r>
-        <w:rPr>
-          <w:rFonts w:ascii="Times New Roman" w:eastAsia="Times New Roman" w:hAnsi="Times New Roman" w:cs="Times New Roman"/>
-        </w:rPr>
-        <w:t xml:space="preserve"> we are looking to identify is a classification outcome such as a yes or no. Had the data been unlabeled then we would have to search for unsupervised models. </w:t>
+        <w:t xml:space="preserve"> model is ideal since the data provided is labeled data and the outcome </w:t>
+      </w:r>
+      <w:r>
+        <w:rPr>
+          <w:rFonts w:ascii="Times New Roman" w:eastAsia="Times New Roman" w:hAnsi="Times New Roman" w:cs="Times New Roman"/>
+        </w:rPr>
+        <w:t xml:space="preserve">that </w:t>
+      </w:r>
+      <w:r>
+        <w:rPr>
+          <w:rFonts w:ascii="Times New Roman" w:eastAsia="Times New Roman" w:hAnsi="Times New Roman" w:cs="Times New Roman"/>
+        </w:rPr>
+        <w:t xml:space="preserve">we are looking to identify is a classification outcome such as a yes or no. </w:t>
+      </w:r>
+      <w:r>
+        <w:rPr>
+          <w:rFonts w:ascii="Times New Roman" w:eastAsia="Times New Roman" w:hAnsi="Times New Roman" w:cs="Times New Roman"/>
+        </w:rPr>
+        <w:t xml:space="preserve">If </w:t>
+      </w:r>
+      <w:r>
+        <w:rPr>
+          <w:rFonts w:ascii="Times New Roman" w:eastAsia="Times New Roman" w:hAnsi="Times New Roman" w:cs="Times New Roman"/>
+        </w:rPr>
+        <w:t xml:space="preserve"> the data been unlabeled then we would have </w:t>
+      </w:r>
+      <w:r>
+        <w:rPr>
+          <w:rFonts w:ascii="Times New Roman" w:eastAsia="Times New Roman" w:hAnsi="Times New Roman" w:cs="Times New Roman"/>
+        </w:rPr>
+        <w:t>had to use an alternative such as an</w:t>
+      </w:r>
+      <w:r>
+        <w:rPr>
+          <w:rFonts w:ascii="Times New Roman" w:eastAsia="Times New Roman" w:hAnsi="Times New Roman" w:cs="Times New Roman"/>
+        </w:rPr>
+        <w:t xml:space="preserve"> unsupervised model. </w:t>
       </w:r>
       <w:r>
         <w:rPr>
@@ -87,7 +109,55 @@
         <w:rPr>
           <w:rFonts w:ascii="Times New Roman" w:eastAsia="Times New Roman" w:hAnsi="Times New Roman" w:cs="Times New Roman"/>
         </w:rPr>
-        <w:t xml:space="preserve"> to be Readmitted. In identifying this, measures could be taken to ensure a patient is well educated in their health before they are released home. </w:t>
+        <w:t xml:space="preserve"> to be Readmitted. </w:t>
+      </w:r>
+      <w:r>
+        <w:rPr>
+          <w:rFonts w:ascii="Times New Roman" w:eastAsia="Times New Roman" w:hAnsi="Times New Roman" w:cs="Times New Roman"/>
+        </w:rPr>
+        <w:t>Once</w:t>
+      </w:r>
+      <w:r>
+        <w:rPr>
+          <w:rFonts w:ascii="Times New Roman" w:eastAsia="Times New Roman" w:hAnsi="Times New Roman" w:cs="Times New Roman"/>
+        </w:rPr>
+        <w:t xml:space="preserve"> </w:t>
+      </w:r>
+      <w:r>
+        <w:rPr>
+          <w:rFonts w:ascii="Times New Roman" w:eastAsia="Times New Roman" w:hAnsi="Times New Roman" w:cs="Times New Roman"/>
+        </w:rPr>
+        <w:t xml:space="preserve">those features are </w:t>
+      </w:r>
+      <w:r>
+        <w:rPr>
+          <w:rFonts w:ascii="Times New Roman" w:eastAsia="Times New Roman" w:hAnsi="Times New Roman" w:cs="Times New Roman"/>
+        </w:rPr>
+        <w:t>identifi</w:t>
+      </w:r>
+      <w:r>
+        <w:rPr>
+          <w:rFonts w:ascii="Times New Roman" w:eastAsia="Times New Roman" w:hAnsi="Times New Roman" w:cs="Times New Roman"/>
+        </w:rPr>
+        <w:t>ed then</w:t>
+      </w:r>
+      <w:r>
+        <w:rPr>
+          <w:rFonts w:ascii="Times New Roman" w:eastAsia="Times New Roman" w:hAnsi="Times New Roman" w:cs="Times New Roman"/>
+        </w:rPr>
+        <w:t xml:space="preserve"> measures could be taken to ensure a patient is well educated in their health before they are released </w:t>
+      </w:r>
+      <w:r>
+        <w:rPr>
+          <w:rFonts w:ascii="Times New Roman" w:eastAsia="Times New Roman" w:hAnsi="Times New Roman" w:cs="Times New Roman"/>
+        </w:rPr>
+        <w:t>from the hospital</w:t>
+      </w:r>
+      <w:r>
+        <w:rPr>
+          <w:rFonts w:ascii="Times New Roman" w:eastAsia="Times New Roman" w:hAnsi="Times New Roman" w:cs="Times New Roman"/>
+        </w:rPr>
+        <w:t xml:space="preserve">. </w:t>
       </w:r>
     </w:p>
     <w:p>
@@ -450,12 +520,14 @@
         </w:rPr>
         <w:t xml:space="preserve">, </w:t>
       </w:r>
+      <w:proofErr w:type="spellStart"/>
       <w:r>
         <w:rPr>
           <w:rFonts w:ascii="Times New Roman" w:eastAsia="Times New Roman" w:hAnsi="Times New Roman" w:cs="Times New Roman"/>
         </w:rPr>
         <w:t>KNeighborsRegressor</w:t>
       </w:r>
+      <w:proofErr w:type="spellEnd"/>
       <w:r>
         <w:rPr>
           <w:rFonts w:ascii="Times New Roman" w:eastAsia="Times New Roman" w:hAnsi="Times New Roman" w:cs="Times New Roman"/>
@@ -508,14 +580,14 @@
         <w:rPr>
           <w:rFonts w:ascii="Times New Roman" w:eastAsia="Times New Roman" w:hAnsi="Times New Roman" w:cs="Times New Roman"/>
         </w:rPr>
-        <w:t xml:space="preserve">. These packages were used to prepare the data, instantiating the model, fitting the model, and evaluating </w:t>
+        <w:t xml:space="preserve">. These </w:t>
       </w:r>
       <w:r>
         <w:rPr>
           <w:rFonts w:ascii="Times New Roman" w:eastAsia="Times New Roman" w:hAnsi="Times New Roman" w:cs="Times New Roman"/>
         </w:rPr>
         <w:lastRenderedPageBreak/>
-        <w:t xml:space="preserve">the model. Lastly, sqrt was used imported from the math library to determine the Euclidean distance from the data points. </w:t>
+        <w:t xml:space="preserve">packages were used to prepare the data, instantiating the model, fitting the model, and evaluating the model. Lastly, sqrt was used imported from the math library to determine the Euclidean distance from the data points. </w:t>
       </w:r>
     </w:p>
     <w:p>

</xml_diff>